<commit_message>
20170709_002justTesting26 bara lite kvällsblajj 4.0
</commit_message>
<xml_diff>
--- a/_work-doc/DellaSamladeUrlQuickAndUglyAsTheTRUTH.docx
+++ b/_work-doc/DellaSamladeUrlQuickAndUglyAsTheTRUTH.docx
@@ -112,8 +112,6 @@
       <w:r>
         <w:t>Vi pratar om glädje med U21, om ledsna F1-förare samt om bortamålsregeln och mycket annat.</w:t>
       </w:r>
-      <w:bookmarkStart w:id="0" w:name="_GoBack"/>
-      <w:bookmarkEnd w:id="0"/>
     </w:p>
     <w:p>
       <w:pPr>
@@ -133,16 +131,12 @@
     <w:p>
       <w:pPr>
         <w:pBdr>
-          <w:bottom w:val="single" w:sz="6" w:space="1" w:color="auto"/>
-        </w:pBdr>
-      </w:pPr>
-    </w:p>
-    <w:p>
-      <w:pPr>
-        <w:pBdr>
           <w:bottom w:val="single" w:sz="4" w:space="1" w:color="auto"/>
         </w:pBdr>
       </w:pPr>
+      <w:r>
+        <w:t>#3 Bengaler och mord</w:t>
+      </w:r>
     </w:p>
     <w:p>
       <w:pPr>
@@ -150,6 +144,39 @@
           <w:bottom w:val="single" w:sz="4" w:space="1" w:color="auto"/>
         </w:pBdr>
       </w:pPr>
+      <w:r>
+        <w:t>Är det bra eller dåligt att vara vinnarskalle? Varför är det så farligt / kul med bengaler? Är Simon skyldig till mord?</w:t>
+      </w:r>
+    </w:p>
+    <w:p>
+      <w:pPr>
+        <w:pBdr>
+          <w:bottom w:val="single" w:sz="4" w:space="1" w:color="auto"/>
+        </w:pBdr>
+      </w:pPr>
+    </w:p>
+    <w:p>
+      <w:pPr>
+        <w:pBdr>
+          <w:bottom w:val="single" w:sz="4" w:space="1" w:color="auto"/>
+        </w:pBdr>
+      </w:pPr>
+      <w:hyperlink r:id="rId7" w:history="1">
+        <w:r>
+          <w:rPr>
+            <w:rStyle w:val="Hyperlnk"/>
+          </w:rPr>
+          <w:t>https://acastprod.blob.core.windows.net/media/channels/dellasport/acasts/a0540998-f7ea-42ce-b295-b4a19281374d/timeline/4c102c6a-b8e9-4e2f-8f31-492456bd39ed/audio/3beng</w:t>
+        </w:r>
+        <w:bookmarkStart w:id="0" w:name="_GoBack"/>
+        <w:bookmarkEnd w:id="0"/>
+        <w:r>
+          <w:rPr>
+            <w:rStyle w:val="Hyperlnk"/>
+          </w:rPr>
+          <w:t>alerochmord.mp3</w:t>
+        </w:r>
+      </w:hyperlink>
     </w:p>
     <w:p>
       <w:pPr>

</xml_diff>

<commit_message>
20170709_002justTesting26 bara lite kvällsblajj 4.1
</commit_message>
<xml_diff>
--- a/_work-doc/DellaSamladeUrlQuickAndUglyAsTheTRUTH.docx
+++ b/_work-doc/DellaSamladeUrlQuickAndUglyAsTheTRUTH.docx
@@ -154,29 +154,23 @@
           <w:bottom w:val="single" w:sz="4" w:space="1" w:color="auto"/>
         </w:pBdr>
       </w:pPr>
-    </w:p>
-    <w:p>
-      <w:pPr>
-        <w:pBdr>
-          <w:bottom w:val="single" w:sz="4" w:space="1" w:color="auto"/>
-        </w:pBdr>
-      </w:pPr>
       <w:hyperlink r:id="rId7" w:history="1">
         <w:r>
           <w:rPr>
             <w:rStyle w:val="Hyperlnk"/>
           </w:rPr>
-          <w:t>https://acastprod.blob.core.windows.net/media/channels/dellasport/acasts/a0540998-f7ea-42ce-b295-b4a19281374d/timeline/4c102c6a-b8e9-4e2f-8f31-492456bd39ed/audio/3beng</w:t>
-        </w:r>
-        <w:bookmarkStart w:id="0" w:name="_GoBack"/>
-        <w:bookmarkEnd w:id="0"/>
-        <w:r>
-          <w:rPr>
-            <w:rStyle w:val="Hyperlnk"/>
-          </w:rPr>
-          <w:t>alerochmord.mp3</w:t>
+          <w:t>https://acastprod.blob.core.windows.net/media/channels/dellasport/acasts/a0540998-f7ea-42ce-b295-b4a19281374d/timeline/4c102c6a-b8e9-4e2f-8f31-492456bd39ed/audio/3bengalerochmord.mp3</w:t>
         </w:r>
       </w:hyperlink>
+    </w:p>
+    <w:p>
+      <w:pPr>
+        <w:pBdr>
+          <w:bottom w:val="single" w:sz="6" w:space="1" w:color="auto"/>
+        </w:pBdr>
+      </w:pPr>
+      <w:bookmarkStart w:id="0" w:name="_GoBack"/>
+      <w:bookmarkEnd w:id="0"/>
     </w:p>
     <w:p>
       <w:pPr>

</xml_diff>